<commit_message>
Changes project setup and improves latency
</commit_message>
<xml_diff>
--- a/public/resume.docx
+++ b/public/resume.docx
@@ -793,8 +793,6 @@
         </w:rPr>
         <w:t>R shiny and JavaScript</w:t>
       </w:r>
-      <w:bookmarkStart w:id="0" w:name="_GoBack"/>
-      <w:bookmarkEnd w:id="0"/>
     </w:p>
     <w:p>
       <w:pPr>
@@ -2588,7 +2586,30 @@
           <w:sz w:val="22"/>
           <w:szCs w:val="22"/>
         </w:rPr>
-        <w:t xml:space="preserve"> Java, Javascript, Docker, Bash, </w:t>
+        <w:t xml:space="preserve"> Java, Javascript,</w:t>
+      </w:r>
+      <w:r>
+        <w:rPr>
+          <w:sz w:val="22"/>
+          <w:szCs w:val="22"/>
+        </w:rPr>
+        <w:t xml:space="preserve"> Firebase</w:t>
+      </w:r>
+      <w:bookmarkStart w:id="0" w:name="_GoBack"/>
+      <w:bookmarkEnd w:id="0"/>
+      <w:r>
+        <w:rPr>
+          <w:sz w:val="22"/>
+          <w:szCs w:val="22"/>
+        </w:rPr>
+        <w:t>,</w:t>
+      </w:r>
+      <w:r>
+        <w:rPr>
+          <w:sz w:val="22"/>
+          <w:szCs w:val="22"/>
+        </w:rPr>
+        <w:t xml:space="preserve"> Docker, Bash, </w:t>
       </w:r>
       <w:r>
         <w:rPr>

</xml_diff>

<commit_message>
Adds languages to resume
</commit_message>
<xml_diff>
--- a/public/resume.docx
+++ b/public/resume.docx
@@ -1,6 +1,6 @@
 
 <file path=word/document.xml><?xml version="1.0" encoding="utf-8"?>
-<w:document xmlns:wpc="http://schemas.microsoft.com/office/word/2010/wordprocessingCanvas" xmlns:mo="http://schemas.microsoft.com/office/mac/office/2008/main" xmlns:mc="http://schemas.openxmlformats.org/markup-compatibility/2006" xmlns:mv="urn:schemas-microsoft-com:mac:vml" xmlns:o="urn:schemas-microsoft-com:office:office" xmlns:r="http://schemas.openxmlformats.org/officeDocument/2006/relationships" xmlns:m="http://schemas.openxmlformats.org/officeDocument/2006/math" xmlns:v="urn:schemas-microsoft-com:vml" xmlns:wp14="http://schemas.microsoft.com/office/word/2010/wordprocessingDrawing" xmlns:wp="http://schemas.openxmlformats.org/drawingml/2006/wordprocessingDrawing" xmlns:w10="urn:schemas-microsoft-com:office:word" xmlns:w="http://schemas.openxmlformats.org/wordprocessingml/2006/main" xmlns:w14="http://schemas.microsoft.com/office/word/2010/wordml" xmlns:w15="http://schemas.microsoft.com/office/word/2012/wordml" xmlns:wpg="http://schemas.microsoft.com/office/word/2010/wordprocessingGroup" xmlns:wpi="http://schemas.microsoft.com/office/word/2010/wordprocessingInk" xmlns:wne="http://schemas.microsoft.com/office/word/2006/wordml" xmlns:wps="http://schemas.microsoft.com/office/word/2010/wordprocessingShape" mc:Ignorable="w14 w15 wp14">
+<w:document xmlns:wpc="http://schemas.microsoft.com/office/word/2010/wordprocessingCanvas" xmlns:cx="http://schemas.microsoft.com/office/drawing/2014/chartex" xmlns:cx1="http://schemas.microsoft.com/office/drawing/2015/9/8/chartex" xmlns:cx2="http://schemas.microsoft.com/office/drawing/2015/10/21/chartex" xmlns:cx3="http://schemas.microsoft.com/office/drawing/2016/5/9/chartex" xmlns:cx4="http://schemas.microsoft.com/office/drawing/2016/5/10/chartex" xmlns:cx5="http://schemas.microsoft.com/office/drawing/2016/5/11/chartex" xmlns:cx6="http://schemas.microsoft.com/office/drawing/2016/5/12/chartex" xmlns:cx7="http://schemas.microsoft.com/office/drawing/2016/5/13/chartex" xmlns:cx8="http://schemas.microsoft.com/office/drawing/2016/5/14/chartex" xmlns:mc="http://schemas.openxmlformats.org/markup-compatibility/2006" xmlns:aink="http://schemas.microsoft.com/office/drawing/2016/ink" xmlns:am3d="http://schemas.microsoft.com/office/drawing/2017/model3d" xmlns:o="urn:schemas-microsoft-com:office:office" xmlns:r="http://schemas.openxmlformats.org/officeDocument/2006/relationships" xmlns:m="http://schemas.openxmlformats.org/officeDocument/2006/math" xmlns:v="urn:schemas-microsoft-com:vml" xmlns:wp14="http://schemas.microsoft.com/office/word/2010/wordprocessingDrawing" xmlns:wp="http://schemas.openxmlformats.org/drawingml/2006/wordprocessingDrawing" xmlns:w10="urn:schemas-microsoft-com:office:word" xmlns:w="http://schemas.openxmlformats.org/wordprocessingml/2006/main" xmlns:w14="http://schemas.microsoft.com/office/word/2010/wordml" xmlns:w15="http://schemas.microsoft.com/office/word/2012/wordml" xmlns:w16cex="http://schemas.microsoft.com/office/word/2018/wordml/cex" xmlns:w16cid="http://schemas.microsoft.com/office/word/2016/wordml/cid" xmlns:w16="http://schemas.microsoft.com/office/word/2018/wordml" xmlns:w16sdtdh="http://schemas.microsoft.com/office/word/2020/wordml/sdtdatahash" xmlns:w16se="http://schemas.microsoft.com/office/word/2015/wordml/symex" xmlns:wpg="http://schemas.microsoft.com/office/word/2010/wordprocessingGroup" xmlns:wpi="http://schemas.microsoft.com/office/word/2010/wordprocessingInk" xmlns:wne="http://schemas.microsoft.com/office/word/2006/wordml" xmlns:wps="http://schemas.microsoft.com/office/word/2010/wordprocessingShape" mc:Ignorable="w14 w15 w16se w16cid w16 w16cex w16sdtdh wp14">
   <w:body>
     <w:p>
       <w:pPr>
@@ -2593,16 +2593,7 @@
           <w:sz w:val="22"/>
           <w:szCs w:val="22"/>
         </w:rPr>
-        <w:t xml:space="preserve"> Firebase</w:t>
-      </w:r>
-      <w:bookmarkStart w:id="0" w:name="_GoBack"/>
-      <w:bookmarkEnd w:id="0"/>
-      <w:r>
-        <w:rPr>
-          <w:sz w:val="22"/>
-          <w:szCs w:val="22"/>
-        </w:rPr>
-        <w:t>,</w:t>
+        <w:t xml:space="preserve"> Firebase,</w:t>
       </w:r>
       <w:r>
         <w:rPr>
@@ -2651,7 +2642,28 @@
           <w:sz w:val="22"/>
           <w:szCs w:val="22"/>
         </w:rPr>
-        <w:t>React.js, Node.js, and Express.js</w:t>
+        <w:t>React.js, Node.js,</w:t>
+      </w:r>
+      <w:r>
+        <w:rPr>
+          <w:sz w:val="22"/>
+          <w:szCs w:val="22"/>
+        </w:rPr>
+        <w:t xml:space="preserve"> </w:t>
+      </w:r>
+      <w:r>
+        <w:rPr>
+          <w:sz w:val="22"/>
+          <w:szCs w:val="22"/>
+        </w:rPr>
+        <w:t>Express.js</w:t>
+      </w:r>
+      <w:r>
+        <w:rPr>
+          <w:sz w:val="22"/>
+          <w:szCs w:val="22"/>
+        </w:rPr>
+        <w:t>, Ggplot2, Plotly, D3.js</w:t>
       </w:r>
     </w:p>
     <w:p>
@@ -2873,7 +2885,14 @@
           <w:sz w:val="22"/>
           <w:szCs w:val="22"/>
         </w:rPr>
-        <w:t>Data Visualization:</w:t>
+        <w:t>Languages</w:t>
+      </w:r>
+      <w:r>
+        <w:rPr>
+          <w:sz w:val="22"/>
+          <w:szCs w:val="22"/>
+        </w:rPr>
+        <w:t>:</w:t>
       </w:r>
       <w:r>
         <w:rPr>
@@ -2887,7 +2906,7 @@
           <w:sz w:val="22"/>
           <w:szCs w:val="22"/>
         </w:rPr>
-        <w:t>Ggplot2, Plotly, D3.js</w:t>
+        <w:t>English (Fluent), Spanish (Fluent), German (B1 Certified)</w:t>
       </w:r>
     </w:p>
     <w:sectPr>
@@ -2901,8 +2920,8 @@
 </file>
 
 <file path=word/numbering.xml><?xml version="1.0" encoding="utf-8"?>
-<w:numbering xmlns:wpc="http://schemas.microsoft.com/office/word/2010/wordprocessingCanvas" xmlns:mo="http://schemas.microsoft.com/office/mac/office/2008/main" xmlns:mc="http://schemas.openxmlformats.org/markup-compatibility/2006" xmlns:mv="urn:schemas-microsoft-com:mac:vml" xmlns:o="urn:schemas-microsoft-com:office:office" xmlns:r="http://schemas.openxmlformats.org/officeDocument/2006/relationships" xmlns:m="http://schemas.openxmlformats.org/officeDocument/2006/math" xmlns:v="urn:schemas-microsoft-com:vml" xmlns:wp14="http://schemas.microsoft.com/office/word/2010/wordprocessingDrawing" xmlns:wp="http://schemas.openxmlformats.org/drawingml/2006/wordprocessingDrawing" xmlns:w10="urn:schemas-microsoft-com:office:word" xmlns:w="http://schemas.openxmlformats.org/wordprocessingml/2006/main" xmlns:w14="http://schemas.microsoft.com/office/word/2010/wordml" xmlns:w15="http://schemas.microsoft.com/office/word/2012/wordml" xmlns:wpg="http://schemas.microsoft.com/office/word/2010/wordprocessingGroup" xmlns:wpi="http://schemas.microsoft.com/office/word/2010/wordprocessingInk" xmlns:wne="http://schemas.microsoft.com/office/word/2006/wordml" xmlns:wps="http://schemas.microsoft.com/office/word/2010/wordprocessingShape" mc:Ignorable="w14 w15 wp14">
-  <w:abstractNum w:abstractNumId="0">
+<w:numbering xmlns:wpc="http://schemas.microsoft.com/office/word/2010/wordprocessingCanvas" xmlns:cx="http://schemas.microsoft.com/office/drawing/2014/chartex" xmlns:cx1="http://schemas.microsoft.com/office/drawing/2015/9/8/chartex" xmlns:cx2="http://schemas.microsoft.com/office/drawing/2015/10/21/chartex" xmlns:cx3="http://schemas.microsoft.com/office/drawing/2016/5/9/chartex" xmlns:cx4="http://schemas.microsoft.com/office/drawing/2016/5/10/chartex" xmlns:cx5="http://schemas.microsoft.com/office/drawing/2016/5/11/chartex" xmlns:cx6="http://schemas.microsoft.com/office/drawing/2016/5/12/chartex" xmlns:cx7="http://schemas.microsoft.com/office/drawing/2016/5/13/chartex" xmlns:cx8="http://schemas.microsoft.com/office/drawing/2016/5/14/chartex" xmlns:mc="http://schemas.openxmlformats.org/markup-compatibility/2006" xmlns:aink="http://schemas.microsoft.com/office/drawing/2016/ink" xmlns:am3d="http://schemas.microsoft.com/office/drawing/2017/model3d" xmlns:o="urn:schemas-microsoft-com:office:office" xmlns:r="http://schemas.openxmlformats.org/officeDocument/2006/relationships" xmlns:m="http://schemas.openxmlformats.org/officeDocument/2006/math" xmlns:v="urn:schemas-microsoft-com:vml" xmlns:wp14="http://schemas.microsoft.com/office/word/2010/wordprocessingDrawing" xmlns:wp="http://schemas.openxmlformats.org/drawingml/2006/wordprocessingDrawing" xmlns:w10="urn:schemas-microsoft-com:office:word" xmlns:w="http://schemas.openxmlformats.org/wordprocessingml/2006/main" xmlns:w14="http://schemas.microsoft.com/office/word/2010/wordml" xmlns:w15="http://schemas.microsoft.com/office/word/2012/wordml" xmlns:w16cex="http://schemas.microsoft.com/office/word/2018/wordml/cex" xmlns:w16cid="http://schemas.microsoft.com/office/word/2016/wordml/cid" xmlns:w16="http://schemas.microsoft.com/office/word/2018/wordml" xmlns:w16sdtdh="http://schemas.microsoft.com/office/word/2020/wordml/sdtdatahash" xmlns:w16se="http://schemas.microsoft.com/office/word/2015/wordml/symex" xmlns:wpg="http://schemas.microsoft.com/office/word/2010/wordprocessingGroup" xmlns:wpi="http://schemas.microsoft.com/office/word/2010/wordprocessingInk" xmlns:wne="http://schemas.microsoft.com/office/word/2006/wordml" xmlns:wps="http://schemas.microsoft.com/office/word/2010/wordprocessingShape" mc:Ignorable="w14 w15 w16se w16cid w16 w16cex w16sdtdh wp14">
+  <w:abstractNum w:abstractNumId="0" w15:restartNumberingAfterBreak="0">
     <w:nsid w:val="47B120D0"/>
     <w:multiLevelType w:val="multilevel"/>
     <w:tmpl w:val="2CC6288C"/>
@@ -3022,7 +3041,7 @@
 </file>
 
 <file path=word/styles.xml><?xml version="1.0" encoding="utf-8"?>
-<w:styles xmlns:mc="http://schemas.openxmlformats.org/markup-compatibility/2006" xmlns:r="http://schemas.openxmlformats.org/officeDocument/2006/relationships" xmlns:w="http://schemas.openxmlformats.org/wordprocessingml/2006/main" xmlns:w14="http://schemas.microsoft.com/office/word/2010/wordml" xmlns:w15="http://schemas.microsoft.com/office/word/2012/wordml" mc:Ignorable="w14 w15">
+<w:styles xmlns:mc="http://schemas.openxmlformats.org/markup-compatibility/2006" xmlns:r="http://schemas.openxmlformats.org/officeDocument/2006/relationships" xmlns:w="http://schemas.openxmlformats.org/wordprocessingml/2006/main" xmlns:w14="http://schemas.microsoft.com/office/word/2010/wordml" xmlns:w15="http://schemas.microsoft.com/office/word/2012/wordml" xmlns:w16cex="http://schemas.microsoft.com/office/word/2018/wordml/cex" xmlns:w16cid="http://schemas.microsoft.com/office/word/2016/wordml/cid" xmlns:w16="http://schemas.microsoft.com/office/word/2018/wordml" xmlns:w16sdtdh="http://schemas.microsoft.com/office/word/2020/wordml/sdtdatahash" xmlns:w16se="http://schemas.microsoft.com/office/word/2015/wordml/symex" mc:Ignorable="w14 w15 w16se w16cid w16 w16cex w16sdtdh">
   <w:docDefaults>
     <w:rPrDefault>
       <w:rPr>
@@ -3034,7 +3053,7 @@
     </w:rPrDefault>
     <w:pPrDefault/>
   </w:docDefaults>
-  <w:latentStyles w:defLockedState="0" w:defUIPriority="99" w:defSemiHidden="0" w:defUnhideWhenUsed="0" w:defQFormat="0" w:count="382">
+  <w:latentStyles w:defLockedState="0" w:defUIPriority="99" w:defSemiHidden="0" w:defUnhideWhenUsed="0" w:defQFormat="0" w:count="376">
     <w:lsdException w:name="Normal" w:uiPriority="0" w:qFormat="1"/>
     <w:lsdException w:name="heading 1" w:uiPriority="9" w:qFormat="1"/>
     <w:lsdException w:name="heading 2" w:semiHidden="1" w:uiPriority="9" w:unhideWhenUsed="1" w:qFormat="1"/>
@@ -3469,8 +3488,8 @@
       <w:u w:val="single"/>
     </w:rPr>
   </w:style>
-  <w:style w:type="character" w:customStyle="1" w:styleId="UnresolvedMention">
-    <w:name w:val="Unresolved Mention"/>
+  <w:style w:type="character" w:customStyle="1" w:styleId="UnresolvedMention1">
+    <w:name w:val="Unresolved Mention1"/>
     <w:basedOn w:val="DefaultParagraphFont"/>
     <w:uiPriority w:val="99"/>
     <w:rsid w:val="006D1572"/>

</xml_diff>